<commit_message>
Fixes costs and broken docs link
</commit_message>
<xml_diff>
--- a/content/support-access/access/Cirrus-TA-Grant-form.docx
+++ b/content/support-access/access/Cirrus-TA-Grant-form.docx
@@ -92,7 +92,7 @@
                         <a:effectLst/>
                         <a:extLst>
                           <a:ext uri="{C572A759-6A51-4108-AA02-DFA0A04FC94B}">
-                            <ma14:wrappingTextBoxFlag xmlns:ma14="http://schemas.microsoft.com/office/mac/drawingml/2011/main" xmlns:w="http://schemas.openxmlformats.org/wordprocessingml/2006/main" xmlns:w10="urn:schemas-microsoft-com:office:word" xmlns:v="urn:schemas-microsoft-com:vml" xmlns:o="urn:schemas-microsoft-com:office:office" xmlns:mv="urn:schemas-microsoft-com:mac:vml" xmlns:mo="http://schemas.microsoft.com/office/mac/office/2008/main" xmlns=""/>
+                            <ma14:wrappingTextBoxFlag xmlns="" xmlns:mo="http://schemas.microsoft.com/office/mac/office/2008/main" xmlns:mv="urn:schemas-microsoft-com:mac:vml" xmlns:o="urn:schemas-microsoft-com:office:office" xmlns:v="urn:schemas-microsoft-com:vml" xmlns:w10="urn:schemas-microsoft-com:office:word" xmlns:w="http://schemas.openxmlformats.org/wordprocessingml/2006/main" xmlns:ma14="http://schemas.microsoft.com/office/mac/drawingml/2011/main"/>
                           </a:ext>
                         </a:extLst>
                       </wps:spPr>
@@ -3552,6 +3552,7 @@
         </w:rPr>
         <w:t>[</w:t>
       </w:r>
+      <w:proofErr w:type="gramStart"/>
       <w:r>
         <w:rPr>
           <w:rFonts w:asciiTheme="minorHAnsi" w:hAnsiTheme="minorHAnsi"/>
@@ -3566,6 +3567,7 @@
         </w:rPr>
         <w:t>]</w:t>
       </w:r>
+      <w:proofErr w:type="gramEnd"/>
       <w:r>
         <w:rPr>
           <w:rFonts w:asciiTheme="minorHAnsi" w:hAnsiTheme="minorHAnsi"/>
@@ -3593,13 +3595,20 @@
           <w:rFonts w:asciiTheme="minorHAnsi" w:hAnsiTheme="minorHAnsi"/>
           <w:highlight w:val="cyan"/>
         </w:rPr>
-        <w:t>0.0092</w:t>
+        <w:t>0.</w:t>
       </w:r>
       <w:r>
         <w:rPr>
           <w:rFonts w:asciiTheme="minorHAnsi" w:hAnsiTheme="minorHAnsi"/>
           <w:highlight w:val="cyan"/>
         </w:rPr>
+        <w:t>0.00376</w:t>
+      </w:r>
+      <w:r>
+        <w:rPr>
+          <w:rFonts w:asciiTheme="minorHAnsi" w:hAnsiTheme="minorHAnsi"/>
+          <w:highlight w:val="cyan"/>
+        </w:rPr>
         <w:t xml:space="preserve"> per</w:t>
       </w:r>
       <w:r>
@@ -3635,7 +3644,77 @@
           <w:rFonts w:asciiTheme="minorHAnsi" w:hAnsiTheme="minorHAnsi"/>
           <w:highlight w:val="cyan"/>
         </w:rPr>
-        <w:t>for EPSRC Users</w:t>
+        <w:t xml:space="preserve">for </w:t>
+      </w:r>
+      <w:r>
+        <w:rPr>
+          <w:rFonts w:asciiTheme="minorHAnsi" w:hAnsiTheme="minorHAnsi"/>
+          <w:highlight w:val="cyan"/>
+        </w:rPr>
+        <w:t>UKRI</w:t>
+      </w:r>
+      <w:r>
+        <w:rPr>
+          <w:rFonts w:asciiTheme="minorHAnsi" w:hAnsiTheme="minorHAnsi"/>
+          <w:highlight w:val="cyan"/>
+        </w:rPr>
+        <w:t xml:space="preserve"> </w:t>
+      </w:r>
+      <w:r>
+        <w:rPr>
+          <w:rFonts w:asciiTheme="minorHAnsi" w:hAnsiTheme="minorHAnsi"/>
+          <w:highlight w:val="cyan"/>
+        </w:rPr>
+        <w:t xml:space="preserve">grant applications. </w:t>
+      </w:r>
+      <w:r>
+        <w:rPr>
+          <w:rFonts w:asciiTheme="minorHAnsi" w:hAnsiTheme="minorHAnsi"/>
+          <w:highlight w:val="cyan"/>
+        </w:rPr>
+        <w:t>Contact Cirrus support</w:t>
+      </w:r>
+      <w:r>
+        <w:rPr>
+          <w:rFonts w:asciiTheme="minorHAnsi" w:hAnsiTheme="minorHAnsi"/>
+          <w:highlight w:val="cyan"/>
+        </w:rPr>
+        <w:t xml:space="preserve"> (</w:t>
+      </w:r>
+      <w:r>
+        <w:rPr>
+          <w:rFonts w:asciiTheme="minorHAnsi" w:hAnsiTheme="minorHAnsi"/>
+          <w:highlight w:val="cyan"/>
+        </w:rPr>
+        <w:t>support@</w:t>
+      </w:r>
+      <w:r>
+        <w:rPr>
+          <w:rFonts w:asciiTheme="minorHAnsi" w:hAnsiTheme="minorHAnsi"/>
+          <w:highlight w:val="cyan"/>
+        </w:rPr>
+        <w:t>cirrus.ac.uk)</w:t>
+      </w:r>
+      <w:r>
+        <w:rPr>
+          <w:rFonts w:asciiTheme="minorHAnsi" w:hAnsiTheme="minorHAnsi"/>
+          <w:highlight w:val="cyan"/>
+        </w:rPr>
+        <w:t xml:space="preserve"> for costs for other funding bod</w:t>
+      </w:r>
+      <w:r>
+        <w:rPr>
+          <w:rFonts w:asciiTheme="minorHAnsi" w:hAnsiTheme="minorHAnsi"/>
+          <w:highlight w:val="cyan"/>
+        </w:rPr>
+        <w:t>ies</w:t>
+      </w:r>
+      <w:r>
+        <w:rPr>
+          <w:rFonts w:asciiTheme="minorHAnsi" w:hAnsiTheme="minorHAnsi"/>
+          <w:highlight w:val="cyan"/>
+        </w:rPr>
+        <w:t>.</w:t>
       </w:r>
       <w:r>
         <w:rPr>
@@ -3715,7 +3794,23 @@
           <w:rFonts w:asciiTheme="minorHAnsi" w:hAnsiTheme="minorHAnsi" w:cs="Arial"/>
           <w:color w:val="000000" w:themeColor="text1"/>
         </w:rPr>
-        <w:t>/home: For project critical files (e.g. source code).</w:t>
+        <w:t>/</w:t>
+      </w:r>
+      <w:proofErr w:type="gramStart"/>
+      <w:r>
+        <w:rPr>
+          <w:rFonts w:asciiTheme="minorHAnsi" w:hAnsiTheme="minorHAnsi" w:cs="Arial"/>
+          <w:color w:val="000000" w:themeColor="text1"/>
+        </w:rPr>
+        <w:t>home</w:t>
+      </w:r>
+      <w:proofErr w:type="gramEnd"/>
+      <w:r>
+        <w:rPr>
+          <w:rFonts w:asciiTheme="minorHAnsi" w:hAnsiTheme="minorHAnsi" w:cs="Arial"/>
+          <w:color w:val="000000" w:themeColor="text1"/>
+        </w:rPr>
+        <w:t>: For project critical files (e.g. source code).</w:t>
       </w:r>
       <w:r>
         <w:rPr>
@@ -3739,7 +3834,23 @@
           <w:rFonts w:asciiTheme="minorHAnsi" w:hAnsiTheme="minorHAnsi" w:cs="Arial"/>
           <w:color w:val="000000" w:themeColor="text1"/>
         </w:rPr>
-        <w:t xml:space="preserve">/work: </w:t>
+        <w:t>/</w:t>
+      </w:r>
+      <w:proofErr w:type="gramStart"/>
+      <w:r>
+        <w:rPr>
+          <w:rFonts w:asciiTheme="minorHAnsi" w:hAnsiTheme="minorHAnsi" w:cs="Arial"/>
+          <w:color w:val="000000" w:themeColor="text1"/>
+        </w:rPr>
+        <w:t>work</w:t>
+      </w:r>
+      <w:proofErr w:type="gramEnd"/>
+      <w:r>
+        <w:rPr>
+          <w:rFonts w:asciiTheme="minorHAnsi" w:hAnsiTheme="minorHAnsi" w:cs="Arial"/>
+          <w:color w:val="000000" w:themeColor="text1"/>
+        </w:rPr>
+        <w:t xml:space="preserve">: </w:t>
       </w:r>
       <w:r>
         <w:rPr>
@@ -3881,7 +3992,27 @@
                 <w:sz w:val="20"/>
                 <w:szCs w:val="20"/>
               </w:rPr>
-              <w:t xml:space="preserve">  /home (required)</w:t>
+              <w:t xml:space="preserve">  /</w:t>
+            </w:r>
+            <w:proofErr w:type="gramStart"/>
+            <w:r>
+              <w:rPr>
+                <w:rFonts w:asciiTheme="minorHAnsi" w:hAnsiTheme="minorHAnsi" w:cs="Arial"/>
+                <w:color w:val="000000" w:themeColor="text1"/>
+                <w:sz w:val="20"/>
+                <w:szCs w:val="20"/>
+              </w:rPr>
+              <w:t>home</w:t>
+            </w:r>
+            <w:proofErr w:type="gramEnd"/>
+            <w:r>
+              <w:rPr>
+                <w:rFonts w:asciiTheme="minorHAnsi" w:hAnsiTheme="minorHAnsi" w:cs="Arial"/>
+                <w:color w:val="000000" w:themeColor="text1"/>
+                <w:sz w:val="20"/>
+                <w:szCs w:val="20"/>
+              </w:rPr>
+              <w:t xml:space="preserve"> (required)</w:t>
             </w:r>
           </w:p>
         </w:tc>
@@ -3961,7 +4092,27 @@
                 <w:sz w:val="20"/>
                 <w:szCs w:val="20"/>
               </w:rPr>
-              <w:t xml:space="preserve">  /work (required)</w:t>
+              <w:t xml:space="preserve">  /</w:t>
+            </w:r>
+            <w:proofErr w:type="gramStart"/>
+            <w:r>
+              <w:rPr>
+                <w:rFonts w:asciiTheme="minorHAnsi" w:hAnsiTheme="minorHAnsi" w:cs="Arial"/>
+                <w:color w:val="000000" w:themeColor="text1"/>
+                <w:sz w:val="20"/>
+                <w:szCs w:val="20"/>
+              </w:rPr>
+              <w:t>work</w:t>
+            </w:r>
+            <w:proofErr w:type="gramEnd"/>
+            <w:r>
+              <w:rPr>
+                <w:rFonts w:asciiTheme="minorHAnsi" w:hAnsiTheme="minorHAnsi" w:cs="Arial"/>
+                <w:color w:val="000000" w:themeColor="text1"/>
+                <w:sz w:val="20"/>
+                <w:szCs w:val="20"/>
+              </w:rPr>
+              <w:t xml:space="preserve"> (required)</w:t>
             </w:r>
           </w:p>
         </w:tc>
@@ -4259,6 +4410,7 @@
         </w:rPr>
         <w:t xml:space="preserve"> (e.g. for a </w:t>
       </w:r>
+      <w:proofErr w:type="gramStart"/>
       <w:r>
         <w:rPr>
           <w:rFonts w:asciiTheme="minorHAnsi" w:hAnsiTheme="minorHAnsi" w:cs="Arial"/>
@@ -4271,7 +4423,15 @@
           <w:rFonts w:asciiTheme="minorHAnsi" w:hAnsiTheme="minorHAnsi" w:cs="Arial"/>
           <w:color w:val="000000" w:themeColor="text1"/>
         </w:rPr>
-        <w:t xml:space="preserve"> month </w:t>
+        <w:t xml:space="preserve"> month</w:t>
+      </w:r>
+      <w:proofErr w:type="gramEnd"/>
+      <w:r>
+        <w:rPr>
+          <w:rFonts w:asciiTheme="minorHAnsi" w:hAnsiTheme="minorHAnsi" w:cs="Arial"/>
+          <w:color w:val="000000" w:themeColor="text1"/>
+        </w:rPr>
+        <w:t xml:space="preserve"> </w:t>
       </w:r>
       <w:r>
         <w:rPr>
@@ -4469,7 +4629,25 @@
                 <w:color w:val="000000" w:themeColor="text1"/>
                 <w:highlight w:val="cyan"/>
               </w:rPr>
-              <w:t xml:space="preserve">[e.g 1000 </w:t>
+              <w:t>[</w:t>
+            </w:r>
+            <w:proofErr w:type="spellStart"/>
+            <w:r>
+              <w:rPr>
+                <w:rFonts w:asciiTheme="minorHAnsi" w:hAnsiTheme="minorHAnsi" w:cs="Arial"/>
+                <w:color w:val="000000" w:themeColor="text1"/>
+                <w:highlight w:val="cyan"/>
+              </w:rPr>
+              <w:t>e.g</w:t>
+            </w:r>
+            <w:proofErr w:type="spellEnd"/>
+            <w:r>
+              <w:rPr>
+                <w:rFonts w:asciiTheme="minorHAnsi" w:hAnsiTheme="minorHAnsi" w:cs="Arial"/>
+                <w:color w:val="000000" w:themeColor="text1"/>
+                <w:highlight w:val="cyan"/>
+              </w:rPr>
+              <w:t xml:space="preserve"> 1000 </w:t>
             </w:r>
             <w:r>
               <w:rPr>
@@ -4735,13 +4913,27 @@
         <w:rPr>
           <w:rFonts w:asciiTheme="minorHAnsi" w:hAnsiTheme="minorHAnsi" w:cs="Arial"/>
         </w:rPr>
-        <w:t xml:space="preserve">Please provide a brief </w:t>
-      </w:r>
-      <w:r>
-        <w:rPr>
-          <w:rFonts w:asciiTheme="minorHAnsi" w:hAnsiTheme="minorHAnsi" w:cs="Arial"/>
-        </w:rPr>
-        <w:t>summary (maximum 1 page</w:t>
+        <w:t xml:space="preserve">Please provide </w:t>
+      </w:r>
+      <w:proofErr w:type="gramStart"/>
+      <w:r>
+        <w:rPr>
+          <w:rFonts w:asciiTheme="minorHAnsi" w:hAnsiTheme="minorHAnsi" w:cs="Arial"/>
+        </w:rPr>
+        <w:t xml:space="preserve">a brief </w:t>
+      </w:r>
+      <w:r>
+        <w:rPr>
+          <w:rFonts w:asciiTheme="minorHAnsi" w:hAnsiTheme="minorHAnsi" w:cs="Arial"/>
+        </w:rPr>
+        <w:t>summary</w:t>
+      </w:r>
+      <w:proofErr w:type="gramEnd"/>
+      <w:r>
+        <w:rPr>
+          <w:rFonts w:asciiTheme="minorHAnsi" w:hAnsiTheme="minorHAnsi" w:cs="Arial"/>
+        </w:rPr>
+        <w:t xml:space="preserve"> (maximum 1 page</w:t>
       </w:r>
       <w:r>
         <w:rPr>
@@ -5115,7 +5307,21 @@
         <w:rPr>
           <w:rFonts w:asciiTheme="minorHAnsi" w:hAnsiTheme="minorHAnsi" w:cs="Arial"/>
         </w:rPr>
-        <w:t>If you plan to run serial calculations only then please provide a technical justification of why Cirrus is the correct resource for this work.</w:t>
+        <w:t xml:space="preserve">If you plan to run serial calculations </w:t>
+      </w:r>
+      <w:proofErr w:type="gramStart"/>
+      <w:r>
+        <w:rPr>
+          <w:rFonts w:asciiTheme="minorHAnsi" w:hAnsiTheme="minorHAnsi" w:cs="Arial"/>
+        </w:rPr>
+        <w:t>only</w:t>
+      </w:r>
+      <w:proofErr w:type="gramEnd"/>
+      <w:r>
+        <w:rPr>
+          <w:rFonts w:asciiTheme="minorHAnsi" w:hAnsiTheme="minorHAnsi" w:cs="Arial"/>
+        </w:rPr>
+        <w:t xml:space="preserve"> then please provide a technical justification of why Cirrus is the correct resource for this work.</w:t>
       </w:r>
     </w:p>
     <w:p>
@@ -6609,7 +6815,23 @@
           <w:rFonts w:asciiTheme="minorHAnsi" w:hAnsiTheme="minorHAnsi" w:cs="Arial"/>
           <w:highlight w:val="cyan"/>
         </w:rPr>
-        <w:t>[Enter the estimated number of files. This does not need to be exact, order of magnitude is sufficient here. For example, 1000 files per job. You should also state how these files are organised; for example, are they all stored in one directory or is there a hierarchy of directories?]</w:t>
+        <w:t xml:space="preserve">[Enter the estimated number of files. This does not need to be </w:t>
+      </w:r>
+      <w:proofErr w:type="gramStart"/>
+      <w:r>
+        <w:rPr>
+          <w:rFonts w:asciiTheme="minorHAnsi" w:hAnsiTheme="minorHAnsi" w:cs="Arial"/>
+          <w:highlight w:val="cyan"/>
+        </w:rPr>
+        <w:t>exact,</w:t>
+      </w:r>
+      <w:proofErr w:type="gramEnd"/>
+      <w:r>
+        <w:rPr>
+          <w:rFonts w:asciiTheme="minorHAnsi" w:hAnsiTheme="minorHAnsi" w:cs="Arial"/>
+          <w:highlight w:val="cyan"/>
+        </w:rPr>
+        <w:t xml:space="preserve"> order of magnitude is sufficient here. For example, 1000 files per job. You should also state how these files are organised; for example, are they all stored in one directory or is there a hierarchy of directories?]</w:t>
       </w:r>
     </w:p>
     <w:p>
@@ -7514,8 +7736,10 @@
     <w:sectPr>
       <w:headerReference w:type="even" r:id="rId13"/>
       <w:headerReference w:type="default" r:id="rId14"/>
-      <w:footerReference w:type="default" r:id="rId15"/>
-      <w:headerReference w:type="first" r:id="rId16"/>
+      <w:footerReference w:type="even" r:id="rId15"/>
+      <w:footerReference w:type="default" r:id="rId16"/>
+      <w:headerReference w:type="first" r:id="rId17"/>
+      <w:footerReference w:type="first" r:id="rId18"/>
       <w:footnotePr>
         <w:pos w:val="beneathText"/>
       </w:footnotePr>
@@ -7548,6 +7772,16 @@
 </file>
 
 <file path=word/footer1.xml><?xml version="1.0" encoding="utf-8"?>
+<w:ftr xmlns:wpc="http://schemas.microsoft.com/office/word/2010/wordprocessingCanvas" xmlns:cx="http://schemas.microsoft.com/office/drawing/2014/chartex" xmlns:cx1="http://schemas.microsoft.com/office/drawing/2015/9/8/chartex" xmlns:cx2="http://schemas.microsoft.com/office/drawing/2015/10/21/chartex" xmlns:cx3="http://schemas.microsoft.com/office/drawing/2016/5/9/chartex" xmlns:cx4="http://schemas.microsoft.com/office/drawing/2016/5/10/chartex" xmlns:cx5="http://schemas.microsoft.com/office/drawing/2016/5/11/chartex" xmlns:cx6="http://schemas.microsoft.com/office/drawing/2016/5/12/chartex" xmlns:cx7="http://schemas.microsoft.com/office/drawing/2016/5/13/chartex" xmlns:cx8="http://schemas.microsoft.com/office/drawing/2016/5/14/chartex" xmlns:mc="http://schemas.openxmlformats.org/markup-compatibility/2006" xmlns:aink="http://schemas.microsoft.com/office/drawing/2016/ink" xmlns:am3d="http://schemas.microsoft.com/office/drawing/2017/model3d" xmlns:o="urn:schemas-microsoft-com:office:office" xmlns:oel="http://schemas.microsoft.com/office/2019/extlst" xmlns:r="http://schemas.openxmlformats.org/officeDocument/2006/relationships" xmlns:m="http://schemas.openxmlformats.org/officeDocument/2006/math" xmlns:v="urn:schemas-microsoft-com:vml" xmlns:wp14="http://schemas.microsoft.com/office/word/2010/wordprocessingDrawing" xmlns:wp="http://schemas.openxmlformats.org/drawingml/2006/wordprocessingDrawing" xmlns:w10="urn:schemas-microsoft-com:office:word" xmlns:w="http://schemas.openxmlformats.org/wordprocessingml/2006/main" xmlns:w14="http://schemas.microsoft.com/office/word/2010/wordml" xmlns:w15="http://schemas.microsoft.com/office/word/2012/wordml" xmlns:w16cex="http://schemas.microsoft.com/office/word/2018/wordml/cex" xmlns:w16cid="http://schemas.microsoft.com/office/word/2016/wordml/cid" xmlns:w16="http://schemas.microsoft.com/office/word/2018/wordml" xmlns:w16du="http://schemas.microsoft.com/office/word/2023/wordml/word16du" xmlns:w16sdtdh="http://schemas.microsoft.com/office/word/2020/wordml/sdtdatahash" xmlns:w16sdtfl="http://schemas.microsoft.com/office/word/2024/wordml/sdtformatlock" xmlns:w16se="http://schemas.microsoft.com/office/word/2015/wordml/symex" xmlns:wpg="http://schemas.microsoft.com/office/word/2010/wordprocessingGroup" xmlns:wpi="http://schemas.microsoft.com/office/word/2010/wordprocessingInk" xmlns:wne="http://schemas.microsoft.com/office/word/2006/wordml" xmlns:wps="http://schemas.microsoft.com/office/word/2010/wordprocessingShape" mc:Ignorable="w14 w15 w16se w16cid w16 w16cex w16sdtdh w16sdtfl w16du wp14">
+  <w:p>
+    <w:pPr>
+      <w:pStyle w:val="Footer"/>
+    </w:pPr>
+  </w:p>
+</w:ftr>
+</file>
+
+<file path=word/footer2.xml><?xml version="1.0" encoding="utf-8"?>
 <w:ftr xmlns:wpc="http://schemas.microsoft.com/office/word/2010/wordprocessingCanvas" xmlns:cx="http://schemas.microsoft.com/office/drawing/2014/chartex" xmlns:cx1="http://schemas.microsoft.com/office/drawing/2015/9/8/chartex" xmlns:cx2="http://schemas.microsoft.com/office/drawing/2015/10/21/chartex" xmlns:cx3="http://schemas.microsoft.com/office/drawing/2016/5/9/chartex" xmlns:cx4="http://schemas.microsoft.com/office/drawing/2016/5/10/chartex" xmlns:cx5="http://schemas.microsoft.com/office/drawing/2016/5/11/chartex" xmlns:cx6="http://schemas.microsoft.com/office/drawing/2016/5/12/chartex" xmlns:cx7="http://schemas.microsoft.com/office/drawing/2016/5/13/chartex" xmlns:cx8="http://schemas.microsoft.com/office/drawing/2016/5/14/chartex" xmlns:mc="http://schemas.openxmlformats.org/markup-compatibility/2006" xmlns:aink="http://schemas.microsoft.com/office/drawing/2016/ink" xmlns:am3d="http://schemas.microsoft.com/office/drawing/2017/model3d" xmlns:o="urn:schemas-microsoft-com:office:office" xmlns:oel="http://schemas.microsoft.com/office/2019/extlst" xmlns:r="http://schemas.openxmlformats.org/officeDocument/2006/relationships" xmlns:m="http://schemas.openxmlformats.org/officeDocument/2006/math" xmlns:v="urn:schemas-microsoft-com:vml" xmlns:wp14="http://schemas.microsoft.com/office/word/2010/wordprocessingDrawing" xmlns:wp="http://schemas.openxmlformats.org/drawingml/2006/wordprocessingDrawing" xmlns:w10="urn:schemas-microsoft-com:office:word" xmlns:w="http://schemas.openxmlformats.org/wordprocessingml/2006/main" xmlns:w14="http://schemas.microsoft.com/office/word/2010/wordml" xmlns:w15="http://schemas.microsoft.com/office/word/2012/wordml" xmlns:w16cex="http://schemas.microsoft.com/office/word/2018/wordml/cex" xmlns:w16cid="http://schemas.microsoft.com/office/word/2016/wordml/cid" xmlns:w16="http://schemas.microsoft.com/office/word/2018/wordml" xmlns:w16du="http://schemas.microsoft.com/office/word/2023/wordml/word16du" xmlns:w16sdtdh="http://schemas.microsoft.com/office/word/2020/wordml/sdtdatahash" xmlns:w16sdtfl="http://schemas.microsoft.com/office/word/2024/wordml/sdtformatlock" xmlns:w16se="http://schemas.microsoft.com/office/word/2015/wordml/symex" xmlns:wpg="http://schemas.microsoft.com/office/word/2010/wordprocessingGroup" xmlns:wpi="http://schemas.microsoft.com/office/word/2010/wordprocessingInk" xmlns:wne="http://schemas.microsoft.com/office/word/2006/wordml" xmlns:wps="http://schemas.microsoft.com/office/word/2010/wordprocessingShape" mc:Ignorable="w14 w15 w16se w16cid w16 w16cex w16sdtdh w16sdtfl w16du wp14">
   <w:p>
     <w:pPr>
@@ -7760,6 +7994,16 @@
       </w:rPr>
       <w:fldChar w:fldCharType="end"/>
     </w:r>
+  </w:p>
+</w:ftr>
+</file>
+
+<file path=word/footer3.xml><?xml version="1.0" encoding="utf-8"?>
+<w:ftr xmlns:wpc="http://schemas.microsoft.com/office/word/2010/wordprocessingCanvas" xmlns:cx="http://schemas.microsoft.com/office/drawing/2014/chartex" xmlns:cx1="http://schemas.microsoft.com/office/drawing/2015/9/8/chartex" xmlns:cx2="http://schemas.microsoft.com/office/drawing/2015/10/21/chartex" xmlns:cx3="http://schemas.microsoft.com/office/drawing/2016/5/9/chartex" xmlns:cx4="http://schemas.microsoft.com/office/drawing/2016/5/10/chartex" xmlns:cx5="http://schemas.microsoft.com/office/drawing/2016/5/11/chartex" xmlns:cx6="http://schemas.microsoft.com/office/drawing/2016/5/12/chartex" xmlns:cx7="http://schemas.microsoft.com/office/drawing/2016/5/13/chartex" xmlns:cx8="http://schemas.microsoft.com/office/drawing/2016/5/14/chartex" xmlns:mc="http://schemas.openxmlformats.org/markup-compatibility/2006" xmlns:aink="http://schemas.microsoft.com/office/drawing/2016/ink" xmlns:am3d="http://schemas.microsoft.com/office/drawing/2017/model3d" xmlns:o="urn:schemas-microsoft-com:office:office" xmlns:oel="http://schemas.microsoft.com/office/2019/extlst" xmlns:r="http://schemas.openxmlformats.org/officeDocument/2006/relationships" xmlns:m="http://schemas.openxmlformats.org/officeDocument/2006/math" xmlns:v="urn:schemas-microsoft-com:vml" xmlns:wp14="http://schemas.microsoft.com/office/word/2010/wordprocessingDrawing" xmlns:wp="http://schemas.openxmlformats.org/drawingml/2006/wordprocessingDrawing" xmlns:w10="urn:schemas-microsoft-com:office:word" xmlns:w="http://schemas.openxmlformats.org/wordprocessingml/2006/main" xmlns:w14="http://schemas.microsoft.com/office/word/2010/wordml" xmlns:w15="http://schemas.microsoft.com/office/word/2012/wordml" xmlns:w16cex="http://schemas.microsoft.com/office/word/2018/wordml/cex" xmlns:w16cid="http://schemas.microsoft.com/office/word/2016/wordml/cid" xmlns:w16="http://schemas.microsoft.com/office/word/2018/wordml" xmlns:w16du="http://schemas.microsoft.com/office/word/2023/wordml/word16du" xmlns:w16sdtdh="http://schemas.microsoft.com/office/word/2020/wordml/sdtdatahash" xmlns:w16sdtfl="http://schemas.microsoft.com/office/word/2024/wordml/sdtformatlock" xmlns:w16se="http://schemas.microsoft.com/office/word/2015/wordml/symex" xmlns:wpg="http://schemas.microsoft.com/office/word/2010/wordprocessingGroup" xmlns:wpi="http://schemas.microsoft.com/office/word/2010/wordprocessingInk" xmlns:wne="http://schemas.microsoft.com/office/word/2006/wordml" xmlns:wps="http://schemas.microsoft.com/office/word/2010/wordprocessingShape" mc:Ignorable="w14 w15 w16se w16cid w16 w16cex w16sdtdh w16sdtfl w16du wp14">
+  <w:p>
+    <w:pPr>
+      <w:pStyle w:val="Footer"/>
+    </w:pPr>
   </w:p>
 </w:ftr>
 </file>
@@ -9880,7 +10124,6 @@
   <w:style w:type="character" w:default="1" w:styleId="DefaultParagraphFont">
     <w:name w:val="Default Paragraph Font"/>
     <w:uiPriority w:val="1"/>
-    <w:semiHidden/>
     <w:unhideWhenUsed/>
   </w:style>
   <w:style w:type="table" w:default="1" w:styleId="TableNormal">

</xml_diff>

<commit_message>
Clarifies job size in TA form
</commit_message>
<xml_diff>
--- a/content/support-access/access/Cirrus-TA-Grant-form.docx
+++ b/content/support-access/access/Cirrus-TA-Grant-form.docx
@@ -92,7 +92,7 @@
                         <a:effectLst/>
                         <a:extLst>
                           <a:ext uri="{C572A759-6A51-4108-AA02-DFA0A04FC94B}">
-                            <ma14:wrappingTextBoxFlag xmlns="" xmlns:mo="http://schemas.microsoft.com/office/mac/office/2008/main" xmlns:mv="urn:schemas-microsoft-com:mac:vml" xmlns:o="urn:schemas-microsoft-com:office:office" xmlns:v="urn:schemas-microsoft-com:vml" xmlns:w10="urn:schemas-microsoft-com:office:word" xmlns:w="http://schemas.openxmlformats.org/wordprocessingml/2006/main" xmlns:ma14="http://schemas.microsoft.com/office/mac/drawingml/2011/main"/>
+                            <ma14:wrappingTextBoxFlag xmlns:ma14="http://schemas.microsoft.com/office/mac/drawingml/2011/main" xmlns:w="http://schemas.openxmlformats.org/wordprocessingml/2006/main" xmlns:w10="urn:schemas-microsoft-com:office:word" xmlns:v="urn:schemas-microsoft-com:vml" xmlns:o="urn:schemas-microsoft-com:office:office" xmlns:mv="urn:schemas-microsoft-com:mac:vml" xmlns:mo="http://schemas.microsoft.com/office/mac/office/2008/main" xmlns=""/>
                           </a:ext>
                         </a:extLst>
                       </wps:spPr>
@@ -3552,7 +3552,6 @@
         </w:rPr>
         <w:t>[</w:t>
       </w:r>
-      <w:proofErr w:type="gramStart"/>
       <w:r>
         <w:rPr>
           <w:rFonts w:asciiTheme="minorHAnsi" w:hAnsiTheme="minorHAnsi"/>
@@ -3567,7 +3566,6 @@
         </w:rPr>
         <w:t>]</w:t>
       </w:r>
-      <w:proofErr w:type="gramEnd"/>
       <w:r>
         <w:rPr>
           <w:rFonts w:asciiTheme="minorHAnsi" w:hAnsiTheme="minorHAnsi"/>
@@ -3794,23 +3792,7 @@
           <w:rFonts w:asciiTheme="minorHAnsi" w:hAnsiTheme="minorHAnsi" w:cs="Arial"/>
           <w:color w:val="000000" w:themeColor="text1"/>
         </w:rPr>
-        <w:t>/</w:t>
-      </w:r>
-      <w:proofErr w:type="gramStart"/>
-      <w:r>
-        <w:rPr>
-          <w:rFonts w:asciiTheme="minorHAnsi" w:hAnsiTheme="minorHAnsi" w:cs="Arial"/>
-          <w:color w:val="000000" w:themeColor="text1"/>
-        </w:rPr>
-        <w:t>home</w:t>
-      </w:r>
-      <w:proofErr w:type="gramEnd"/>
-      <w:r>
-        <w:rPr>
-          <w:rFonts w:asciiTheme="minorHAnsi" w:hAnsiTheme="minorHAnsi" w:cs="Arial"/>
-          <w:color w:val="000000" w:themeColor="text1"/>
-        </w:rPr>
-        <w:t>: For project critical files (e.g. source code).</w:t>
+        <w:t>/home: For project critical files (e.g. source code).</w:t>
       </w:r>
       <w:r>
         <w:rPr>
@@ -3834,23 +3816,7 @@
           <w:rFonts w:asciiTheme="minorHAnsi" w:hAnsiTheme="minorHAnsi" w:cs="Arial"/>
           <w:color w:val="000000" w:themeColor="text1"/>
         </w:rPr>
-        <w:t>/</w:t>
-      </w:r>
-      <w:proofErr w:type="gramStart"/>
-      <w:r>
-        <w:rPr>
-          <w:rFonts w:asciiTheme="minorHAnsi" w:hAnsiTheme="minorHAnsi" w:cs="Arial"/>
-          <w:color w:val="000000" w:themeColor="text1"/>
-        </w:rPr>
-        <w:t>work</w:t>
-      </w:r>
-      <w:proofErr w:type="gramEnd"/>
-      <w:r>
-        <w:rPr>
-          <w:rFonts w:asciiTheme="minorHAnsi" w:hAnsiTheme="minorHAnsi" w:cs="Arial"/>
-          <w:color w:val="000000" w:themeColor="text1"/>
-        </w:rPr>
-        <w:t xml:space="preserve">: </w:t>
+        <w:t xml:space="preserve">/work: </w:t>
       </w:r>
       <w:r>
         <w:rPr>
@@ -3992,27 +3958,7 @@
                 <w:sz w:val="20"/>
                 <w:szCs w:val="20"/>
               </w:rPr>
-              <w:t xml:space="preserve">  /</w:t>
-            </w:r>
-            <w:proofErr w:type="gramStart"/>
-            <w:r>
-              <w:rPr>
-                <w:rFonts w:asciiTheme="minorHAnsi" w:hAnsiTheme="minorHAnsi" w:cs="Arial"/>
-                <w:color w:val="000000" w:themeColor="text1"/>
-                <w:sz w:val="20"/>
-                <w:szCs w:val="20"/>
-              </w:rPr>
-              <w:t>home</w:t>
-            </w:r>
-            <w:proofErr w:type="gramEnd"/>
-            <w:r>
-              <w:rPr>
-                <w:rFonts w:asciiTheme="minorHAnsi" w:hAnsiTheme="minorHAnsi" w:cs="Arial"/>
-                <w:color w:val="000000" w:themeColor="text1"/>
-                <w:sz w:val="20"/>
-                <w:szCs w:val="20"/>
-              </w:rPr>
-              <w:t xml:space="preserve"> (required)</w:t>
+              <w:t xml:space="preserve">  /home (required)</w:t>
             </w:r>
           </w:p>
         </w:tc>
@@ -4092,27 +4038,7 @@
                 <w:sz w:val="20"/>
                 <w:szCs w:val="20"/>
               </w:rPr>
-              <w:t xml:space="preserve">  /</w:t>
-            </w:r>
-            <w:proofErr w:type="gramStart"/>
-            <w:r>
-              <w:rPr>
-                <w:rFonts w:asciiTheme="minorHAnsi" w:hAnsiTheme="minorHAnsi" w:cs="Arial"/>
-                <w:color w:val="000000" w:themeColor="text1"/>
-                <w:sz w:val="20"/>
-                <w:szCs w:val="20"/>
-              </w:rPr>
-              <w:t>work</w:t>
-            </w:r>
-            <w:proofErr w:type="gramEnd"/>
-            <w:r>
-              <w:rPr>
-                <w:rFonts w:asciiTheme="minorHAnsi" w:hAnsiTheme="minorHAnsi" w:cs="Arial"/>
-                <w:color w:val="000000" w:themeColor="text1"/>
-                <w:sz w:val="20"/>
-                <w:szCs w:val="20"/>
-              </w:rPr>
-              <w:t xml:space="preserve"> (required)</w:t>
+              <w:t xml:space="preserve">  /work (required)</w:t>
             </w:r>
           </w:p>
         </w:tc>
@@ -4410,7 +4336,6 @@
         </w:rPr>
         <w:t xml:space="preserve"> (e.g. for a </w:t>
       </w:r>
-      <w:proofErr w:type="gramStart"/>
       <w:r>
         <w:rPr>
           <w:rFonts w:asciiTheme="minorHAnsi" w:hAnsiTheme="minorHAnsi" w:cs="Arial"/>
@@ -4423,15 +4348,7 @@
           <w:rFonts w:asciiTheme="minorHAnsi" w:hAnsiTheme="minorHAnsi" w:cs="Arial"/>
           <w:color w:val="000000" w:themeColor="text1"/>
         </w:rPr>
-        <w:t xml:space="preserve"> month</w:t>
-      </w:r>
-      <w:proofErr w:type="gramEnd"/>
-      <w:r>
-        <w:rPr>
-          <w:rFonts w:asciiTheme="minorHAnsi" w:hAnsiTheme="minorHAnsi" w:cs="Arial"/>
-          <w:color w:val="000000" w:themeColor="text1"/>
-        </w:rPr>
-        <w:t xml:space="preserve"> </w:t>
+        <w:t xml:space="preserve"> month </w:t>
       </w:r>
       <w:r>
         <w:rPr>
@@ -4629,25 +4546,7 @@
                 <w:color w:val="000000" w:themeColor="text1"/>
                 <w:highlight w:val="cyan"/>
               </w:rPr>
-              <w:t>[</w:t>
-            </w:r>
-            <w:proofErr w:type="spellStart"/>
-            <w:r>
-              <w:rPr>
-                <w:rFonts w:asciiTheme="minorHAnsi" w:hAnsiTheme="minorHAnsi" w:cs="Arial"/>
-                <w:color w:val="000000" w:themeColor="text1"/>
-                <w:highlight w:val="cyan"/>
-              </w:rPr>
-              <w:t>e.g</w:t>
-            </w:r>
-            <w:proofErr w:type="spellEnd"/>
-            <w:r>
-              <w:rPr>
-                <w:rFonts w:asciiTheme="minorHAnsi" w:hAnsiTheme="minorHAnsi" w:cs="Arial"/>
-                <w:color w:val="000000" w:themeColor="text1"/>
-                <w:highlight w:val="cyan"/>
-              </w:rPr>
-              <w:t xml:space="preserve"> 1000 </w:t>
+              <w:t xml:space="preserve">[e.g 1000 </w:t>
             </w:r>
             <w:r>
               <w:rPr>
@@ -4913,27 +4812,13 @@
         <w:rPr>
           <w:rFonts w:asciiTheme="minorHAnsi" w:hAnsiTheme="minorHAnsi" w:cs="Arial"/>
         </w:rPr>
-        <w:t xml:space="preserve">Please provide </w:t>
-      </w:r>
-      <w:proofErr w:type="gramStart"/>
-      <w:r>
-        <w:rPr>
-          <w:rFonts w:asciiTheme="minorHAnsi" w:hAnsiTheme="minorHAnsi" w:cs="Arial"/>
-        </w:rPr>
-        <w:t xml:space="preserve">a brief </w:t>
-      </w:r>
-      <w:r>
-        <w:rPr>
-          <w:rFonts w:asciiTheme="minorHAnsi" w:hAnsiTheme="minorHAnsi" w:cs="Arial"/>
-        </w:rPr>
-        <w:t>summary</w:t>
-      </w:r>
-      <w:proofErr w:type="gramEnd"/>
-      <w:r>
-        <w:rPr>
-          <w:rFonts w:asciiTheme="minorHAnsi" w:hAnsiTheme="minorHAnsi" w:cs="Arial"/>
-        </w:rPr>
-        <w:t xml:space="preserve"> (maximum 1 page</w:t>
+        <w:t xml:space="preserve">Please provide a brief </w:t>
+      </w:r>
+      <w:r>
+        <w:rPr>
+          <w:rFonts w:asciiTheme="minorHAnsi" w:hAnsiTheme="minorHAnsi" w:cs="Arial"/>
+        </w:rPr>
+        <w:t>summary (maximum 1 page</w:t>
       </w:r>
       <w:r>
         <w:rPr>
@@ -5174,6 +5059,12 @@
         <w:rPr>
           <w:rFonts w:asciiTheme="minorHAnsi" w:hAnsiTheme="minorHAnsi" w:cs="Arial"/>
         </w:rPr>
+        <w:t xml:space="preserve"> in number of cores/nodes</w:t>
+      </w:r>
+      <w:r>
+        <w:rPr>
+          <w:rFonts w:asciiTheme="minorHAnsi" w:hAnsiTheme="minorHAnsi" w:cs="Arial"/>
+        </w:rPr>
         <w:t xml:space="preserve"> (unless the jobs are all serial)</w:t>
       </w:r>
       <w:r>
@@ -5307,21 +5198,7 @@
         <w:rPr>
           <w:rFonts w:asciiTheme="minorHAnsi" w:hAnsiTheme="minorHAnsi" w:cs="Arial"/>
         </w:rPr>
-        <w:t xml:space="preserve">If you plan to run serial calculations </w:t>
-      </w:r>
-      <w:proofErr w:type="gramStart"/>
-      <w:r>
-        <w:rPr>
-          <w:rFonts w:asciiTheme="minorHAnsi" w:hAnsiTheme="minorHAnsi" w:cs="Arial"/>
-        </w:rPr>
-        <w:t>only</w:t>
-      </w:r>
-      <w:proofErr w:type="gramEnd"/>
-      <w:r>
-        <w:rPr>
-          <w:rFonts w:asciiTheme="minorHAnsi" w:hAnsiTheme="minorHAnsi" w:cs="Arial"/>
-        </w:rPr>
-        <w:t xml:space="preserve"> then please provide a technical justification of why Cirrus is the correct resource for this work.</w:t>
+        <w:t>If you plan to run serial calculations only then please provide a technical justification of why Cirrus is the correct resource for this work.</w:t>
       </w:r>
     </w:p>
     <w:p>
@@ -6815,23 +6692,7 @@
           <w:rFonts w:asciiTheme="minorHAnsi" w:hAnsiTheme="minorHAnsi" w:cs="Arial"/>
           <w:highlight w:val="cyan"/>
         </w:rPr>
-        <w:t xml:space="preserve">[Enter the estimated number of files. This does not need to be </w:t>
-      </w:r>
-      <w:proofErr w:type="gramStart"/>
-      <w:r>
-        <w:rPr>
-          <w:rFonts w:asciiTheme="minorHAnsi" w:hAnsiTheme="minorHAnsi" w:cs="Arial"/>
-          <w:highlight w:val="cyan"/>
-        </w:rPr>
-        <w:t>exact,</w:t>
-      </w:r>
-      <w:proofErr w:type="gramEnd"/>
-      <w:r>
-        <w:rPr>
-          <w:rFonts w:asciiTheme="minorHAnsi" w:hAnsiTheme="minorHAnsi" w:cs="Arial"/>
-          <w:highlight w:val="cyan"/>
-        </w:rPr>
-        <w:t xml:space="preserve"> order of magnitude is sufficient here. For example, 1000 files per job. You should also state how these files are organised; for example, are they all stored in one directory or is there a hierarchy of directories?]</w:t>
+        <w:t>[Enter the estimated number of files. This does not need to be exact, order of magnitude is sufficient here. For example, 1000 files per job. You should also state how these files are organised; for example, are they all stored in one directory or is there a hierarchy of directories?]</w:t>
       </w:r>
     </w:p>
     <w:p>
@@ -10124,6 +9985,7 @@
   <w:style w:type="character" w:default="1" w:styleId="DefaultParagraphFont">
     <w:name w:val="Default Paragraph Font"/>
     <w:uiPriority w:val="1"/>
+    <w:semiHidden/>
     <w:unhideWhenUsed/>
   </w:style>
   <w:style w:type="table" w:default="1" w:styleId="TableNormal">

</xml_diff>